<commit_message>
personal reflection: lachie complete
</commit_message>
<xml_diff>
--- a/other_documents/Group Reflection.docx
+++ b/other_documents/Group Reflection.docx
@@ -46,12 +46,6 @@
         <w:gridCol w:w="2298"/>
       </w:tblGrid>
       <w:tr>
-        <w:tblPrEx>
-          <w:tblCellMar>
-            <w:top w:w="0" w:type="dxa"/>
-            <w:bottom w:w="0" w:type="dxa"/>
-          </w:tblCellMar>
-        </w:tblPrEx>
         <w:tc>
           <w:tcPr>
             <w:tcW w:w="2298" w:type="dxa"/>
@@ -365,25 +359,7 @@
           <w:sz w:val="24"/>
           <w:shd w:val="clear" w:color="auto" w:fill="FF0000"/>
         </w:rPr>
-        <w:t>(</w:t>
-      </w:r>
-      <w:proofErr w:type="gramStart"/>
-      <w:r>
-        <w:rPr>
-          <w:rFonts w:ascii="Calibri" w:eastAsia="Calibri" w:hAnsi="Calibri" w:cs="Calibri"/>
-          <w:sz w:val="24"/>
-          <w:shd w:val="clear" w:color="auto" w:fill="FF0000"/>
-        </w:rPr>
-        <w:t>need</w:t>
-      </w:r>
-      <w:proofErr w:type="gramEnd"/>
-      <w:r>
-        <w:rPr>
-          <w:rFonts w:ascii="Calibri" w:eastAsia="Calibri" w:hAnsi="Calibri" w:cs="Calibri"/>
-          <w:sz w:val="24"/>
-          <w:shd w:val="clear" w:color="auto" w:fill="FF0000"/>
-        </w:rPr>
-        <w:t xml:space="preserve"> to flesh this out yet)</w:t>
+        <w:t>(need to flesh this out yet)</w:t>
       </w:r>
     </w:p>
     <w:p>
@@ -428,49 +404,15 @@
           <w:rFonts w:ascii="Calibri" w:eastAsia="Calibri" w:hAnsi="Calibri" w:cs="Calibri"/>
           <w:sz w:val="24"/>
         </w:rPr>
-        <w:t xml:space="preserve">Develop technical skills. Assignment of jobs more structured. Heavier GitHub trail – more advanced ways of managing multiple branches. Managing no-shows to meetings – non-contribution – have set expectations of attendance / contribution. Reviewing other people’s work – Alex’s idea is using </w:t>
-      </w:r>
-      <w:proofErr w:type="gramStart"/>
-      <w:r>
-        <w:rPr>
-          <w:rFonts w:ascii="Calibri" w:eastAsia="Calibri" w:hAnsi="Calibri" w:cs="Calibri"/>
-          <w:sz w:val="24"/>
-        </w:rPr>
-        <w:t>comments</w:t>
-      </w:r>
-      <w:proofErr w:type="gramEnd"/>
-      <w:r>
-        <w:rPr>
-          <w:rFonts w:ascii="Calibri" w:eastAsia="Calibri" w:hAnsi="Calibri" w:cs="Calibri"/>
-          <w:sz w:val="24"/>
-        </w:rPr>
-        <w:t xml:space="preserve"> function when suggesting changes to word docs. More structured way of keeping our task updates in one list to see what is still outstanding. </w:t>
-      </w:r>
-      <w:r>
-        <w:rPr>
-          <w:rFonts w:ascii="Calibri" w:eastAsia="Calibri" w:hAnsi="Calibri" w:cs="Calibri"/>
-          <w:sz w:val="24"/>
-          <w:shd w:val="clear" w:color="auto" w:fill="FF0000"/>
-        </w:rPr>
-        <w:t>(</w:t>
-      </w:r>
-      <w:proofErr w:type="gramStart"/>
-      <w:r>
-        <w:rPr>
-          <w:rFonts w:ascii="Calibri" w:eastAsia="Calibri" w:hAnsi="Calibri" w:cs="Calibri"/>
-          <w:sz w:val="24"/>
-          <w:shd w:val="clear" w:color="auto" w:fill="FF0000"/>
-        </w:rPr>
-        <w:t>need</w:t>
-      </w:r>
-      <w:proofErr w:type="gramEnd"/>
-      <w:r>
-        <w:rPr>
-          <w:rFonts w:ascii="Calibri" w:eastAsia="Calibri" w:hAnsi="Calibri" w:cs="Calibri"/>
-          <w:sz w:val="24"/>
-          <w:shd w:val="clear" w:color="auto" w:fill="FF0000"/>
-        </w:rPr>
-        <w:t xml:space="preserve"> to flesh this out yet)</w:t>
+        <w:t xml:space="preserve">Develop technical skills. Assignment of jobs more structured. Heavier GitHub trail – more advanced ways of managing multiple branches. Managing no-shows to meetings – non-contribution – have set expectations of attendance / contribution. Reviewing other people’s work – Alex’s idea is using comments function when suggesting changes to word docs. More structured way of keeping our task updates in one list to see what is still outstanding. </w:t>
+      </w:r>
+      <w:r>
+        <w:rPr>
+          <w:rFonts w:ascii="Calibri" w:eastAsia="Calibri" w:hAnsi="Calibri" w:cs="Calibri"/>
+          <w:sz w:val="24"/>
+          <w:shd w:val="clear" w:color="auto" w:fill="FF0000"/>
+        </w:rPr>
+        <w:t>(need to flesh this out yet)</w:t>
       </w:r>
     </w:p>
     <w:p>
@@ -523,25 +465,7 @@
           <w:sz w:val="24"/>
           <w:shd w:val="clear" w:color="auto" w:fill="FF0000"/>
         </w:rPr>
-        <w:t>(</w:t>
-      </w:r>
-      <w:proofErr w:type="gramStart"/>
-      <w:r>
-        <w:rPr>
-          <w:rFonts w:ascii="Calibri" w:eastAsia="Calibri" w:hAnsi="Calibri" w:cs="Calibri"/>
-          <w:sz w:val="24"/>
-          <w:shd w:val="clear" w:color="auto" w:fill="FF0000"/>
-        </w:rPr>
-        <w:t>need</w:t>
-      </w:r>
-      <w:proofErr w:type="gramEnd"/>
-      <w:r>
-        <w:rPr>
-          <w:rFonts w:ascii="Calibri" w:eastAsia="Calibri" w:hAnsi="Calibri" w:cs="Calibri"/>
-          <w:sz w:val="24"/>
-          <w:shd w:val="clear" w:color="auto" w:fill="FF0000"/>
-        </w:rPr>
-        <w:t xml:space="preserve"> to flesh this out yet)</w:t>
+        <w:t>(need to flesh this out yet)</w:t>
       </w:r>
     </w:p>
     <w:p>
@@ -653,23 +577,7 @@
           <w:rFonts w:ascii="Calibri" w:eastAsia="Calibri" w:hAnsi="Calibri" w:cs="Calibri"/>
           <w:sz w:val="24"/>
         </w:rPr>
-        <w:t xml:space="preserve"> </w:t>
-      </w:r>
-      <w:proofErr w:type="gramStart"/>
-      <w:r>
-        <w:rPr>
-          <w:rFonts w:ascii="Calibri" w:eastAsia="Calibri" w:hAnsi="Calibri" w:cs="Calibri"/>
-          <w:sz w:val="24"/>
-        </w:rPr>
-        <w:t>Luckily</w:t>
-      </w:r>
-      <w:proofErr w:type="gramEnd"/>
-      <w:r>
-        <w:rPr>
-          <w:rFonts w:ascii="Calibri" w:eastAsia="Calibri" w:hAnsi="Calibri" w:cs="Calibri"/>
-          <w:sz w:val="24"/>
-        </w:rPr>
-        <w:t xml:space="preserve"> we were able to work through it as a team.</w:t>
+        <w:t xml:space="preserve"> Luckily we were able to work through it as a team.</w:t>
       </w:r>
     </w:p>
     <w:p>
@@ -739,49 +647,15 @@
           <w:rFonts w:ascii="Calibri" w:eastAsia="Calibri" w:hAnsi="Calibri" w:cs="Calibri"/>
           <w:sz w:val="24"/>
         </w:rPr>
-        <w:t xml:space="preserve">It can work quite smoothly. Learned technical skills from other group members. How to implement this environment in a tech approach. Working with someone from another country on the same project. How to make meaningful and frequent commits to GitHub to reflect what </w:t>
-      </w:r>
-      <w:proofErr w:type="gramStart"/>
-      <w:r>
-        <w:rPr>
-          <w:rFonts w:ascii="Calibri" w:eastAsia="Calibri" w:hAnsi="Calibri" w:cs="Calibri"/>
-          <w:sz w:val="24"/>
-        </w:rPr>
-        <w:t>we’ve</w:t>
-      </w:r>
-      <w:proofErr w:type="gramEnd"/>
-      <w:r>
-        <w:rPr>
-          <w:rFonts w:ascii="Calibri" w:eastAsia="Calibri" w:hAnsi="Calibri" w:cs="Calibri"/>
-          <w:sz w:val="24"/>
-        </w:rPr>
-        <w:t xml:space="preserve"> done. </w:t>
-      </w:r>
-      <w:r>
-        <w:rPr>
-          <w:rFonts w:ascii="Calibri" w:eastAsia="Calibri" w:hAnsi="Calibri" w:cs="Calibri"/>
-          <w:sz w:val="24"/>
-          <w:shd w:val="clear" w:color="auto" w:fill="FF0000"/>
-        </w:rPr>
-        <w:t>(</w:t>
-      </w:r>
-      <w:proofErr w:type="gramStart"/>
-      <w:r>
-        <w:rPr>
-          <w:rFonts w:ascii="Calibri" w:eastAsia="Calibri" w:hAnsi="Calibri" w:cs="Calibri"/>
-          <w:sz w:val="24"/>
-          <w:shd w:val="clear" w:color="auto" w:fill="FF0000"/>
-        </w:rPr>
-        <w:t>need</w:t>
-      </w:r>
-      <w:proofErr w:type="gramEnd"/>
-      <w:r>
-        <w:rPr>
-          <w:rFonts w:ascii="Calibri" w:eastAsia="Calibri" w:hAnsi="Calibri" w:cs="Calibri"/>
-          <w:sz w:val="24"/>
-          <w:shd w:val="clear" w:color="auto" w:fill="FF0000"/>
-        </w:rPr>
-        <w:t xml:space="preserve"> to flesh this out yet)</w:t>
+        <w:t xml:space="preserve">It can work quite smoothly. Learned technical skills from other group members. How to implement this environment in a tech approach. Working with someone from another country on the same project. How to make meaningful and frequent commits to GitHub to reflect what we’ve done. </w:t>
+      </w:r>
+      <w:r>
+        <w:rPr>
+          <w:rFonts w:ascii="Calibri" w:eastAsia="Calibri" w:hAnsi="Calibri" w:cs="Calibri"/>
+          <w:sz w:val="24"/>
+          <w:shd w:val="clear" w:color="auto" w:fill="FF0000"/>
+        </w:rPr>
+        <w:t>(need to flesh this out yet)</w:t>
       </w:r>
     </w:p>
     <w:p>
@@ -838,6 +712,38 @@
           <w:sz w:val="24"/>
         </w:rPr>
       </w:pPr>
+      <w:r>
+        <w:rPr>
+          <w:rFonts w:ascii="Calibri" w:eastAsia="Calibri" w:hAnsi="Calibri" w:cs="Calibri"/>
+          <w:sz w:val="24"/>
+        </w:rPr>
+        <w:t>Working as a group is both advantageous, and difficult at the same time. While at first glance, it may seem that multiple people would always result in multiple times the productivity, this is not always the case. Throughout this task, every member of the group has added something valuable, while increasing the overall complexity of workflow.</w:t>
+      </w:r>
+      <w:r>
+        <w:rPr>
+          <w:rFonts w:ascii="Calibri" w:eastAsia="Calibri" w:hAnsi="Calibri" w:cs="Calibri"/>
+          <w:sz w:val="24"/>
+        </w:rPr>
+        <w:t xml:space="preserve"> As the group leader, more members meant more hands for any given task. At the same time, there was a lot more organisational work to be done, than what would be required for a group of three members or less. I learned how critical it can be to track the tasks and progress of many group members, so that no single element of the task falls too far behind. I also learned how valuable it can be to work with a wide range of people, especially when you find all of their strengths and weaknesses, and plan accordingly. This group task has been a great learning experience.</w:t>
+      </w:r>
+    </w:p>
+    <w:p>
+      <w:pPr>
+        <w:spacing w:after="0" w:line="240" w:lineRule="auto"/>
+        <w:rPr>
+          <w:rFonts w:ascii="Calibri" w:eastAsia="Calibri" w:hAnsi="Calibri" w:cs="Calibri"/>
+          <w:sz w:val="24"/>
+        </w:rPr>
+      </w:pPr>
+    </w:p>
+    <w:p>
+      <w:pPr>
+        <w:spacing w:after="0" w:line="240" w:lineRule="auto"/>
+        <w:rPr>
+          <w:rFonts w:ascii="Calibri" w:eastAsia="Calibri" w:hAnsi="Calibri" w:cs="Calibri"/>
+          <w:sz w:val="24"/>
+        </w:rPr>
+      </w:pPr>
     </w:p>
     <w:p>
       <w:pPr>
@@ -920,23 +826,7 @@
           <w:rFonts w:ascii="Calibri" w:eastAsia="Calibri" w:hAnsi="Calibri" w:cs="Calibri"/>
           <w:sz w:val="24"/>
         </w:rPr>
-        <w:t xml:space="preserve">To be honest, I was a bit apprehensive going into a group assignment, but I have ended up unexpectedly enjoying the process. Our group works quite well – the communication is good, and all (remaining) team members are engaged and want to do well. We are all willing to help each other which I feel helps the team be cohesive. I also like that every team member is genuinely friendly and approachable, without any arrogance or overconfidence. I have learnt a lot about how our group works well, and our individual strengths and weaknesses in an IT group environment. I felt we handled the issue of having a team member become unresponsive quite well – it ended up only bringing us more together. </w:t>
-      </w:r>
-      <w:proofErr w:type="gramStart"/>
-      <w:r>
-        <w:rPr>
-          <w:rFonts w:ascii="Calibri" w:eastAsia="Calibri" w:hAnsi="Calibri" w:cs="Calibri"/>
-          <w:sz w:val="24"/>
-        </w:rPr>
-        <w:t>I’m</w:t>
-      </w:r>
-      <w:proofErr w:type="gramEnd"/>
-      <w:r>
-        <w:rPr>
-          <w:rFonts w:ascii="Calibri" w:eastAsia="Calibri" w:hAnsi="Calibri" w:cs="Calibri"/>
-          <w:sz w:val="24"/>
-        </w:rPr>
-        <w:t xml:space="preserve"> looking forward to going into the next group assignment together and seeing how much more we grow together. I feel I am in a great team for my personality type – the team all make me feel comfortable to raise any concerns. I believe I will develop a lot of my skillset during our time together as a group, e.g., technical skills, communication, self-confidence in a team environment.</w:t>
+        <w:t>To be honest, I was a bit apprehensive going into a group assignment, but I have ended up unexpectedly enjoying the process. Our group works quite well – the communication is good, and all (remaining) team members are engaged and want to do well. We are all willing to help each other which I feel helps the team be cohesive. I also like that every team member is genuinely friendly and approachable, without any arrogance or overconfidence. I have learnt a lot about how our group works well, and our individual strengths and weaknesses in an IT group environment. I felt we handled the issue of having a team member become unresponsive quite well – it ended up only bringing us more together. I’m looking forward to going into the next group assignment together and seeing how much more we grow together. I feel I am in a great team for my personality type – the team all make me feel comfortable to raise any concerns. I believe I will develop a lot of my skillset during our time together as a group, e.g., technical skills, communication, self-confidence in a team environment.</w:t>
       </w:r>
     </w:p>
     <w:p>
@@ -963,6 +853,7 @@
           <w:sz w:val="24"/>
           <w:shd w:val="clear" w:color="auto" w:fill="FF0000"/>
         </w:rPr>
+        <w:lastRenderedPageBreak/>
         <w:t>Ash:</w:t>
       </w:r>
     </w:p>
@@ -1017,90 +908,7 @@
           <w:color w:val="000000"/>
           <w:sz w:val="24"/>
         </w:rPr>
-        <w:t xml:space="preserve">Team work is not very new to me I have worked in team all my life but there I worked mostly with my colleagues and known people. This was a surprise group and obviously surprised me as everyone was very new to each other. We came to start knowing each other very well so quickly. We were lucky to have such a diverse team as everyone is having different skill sets and different age group. Got a </w:t>
-      </w:r>
-      <w:proofErr w:type="spellStart"/>
-      <w:proofErr w:type="gramStart"/>
-      <w:r>
-        <w:rPr>
-          <w:rFonts w:ascii="Calibri" w:eastAsia="Calibri" w:hAnsi="Calibri" w:cs="Calibri"/>
-          <w:color w:val="000000"/>
-          <w:sz w:val="24"/>
-        </w:rPr>
-        <w:t>first hand</w:t>
-      </w:r>
-      <w:proofErr w:type="spellEnd"/>
-      <w:proofErr w:type="gramEnd"/>
-      <w:r>
-        <w:rPr>
-          <w:rFonts w:ascii="Calibri" w:eastAsia="Calibri" w:hAnsi="Calibri" w:cs="Calibri"/>
-          <w:color w:val="000000"/>
-          <w:sz w:val="24"/>
-        </w:rPr>
-        <w:t xml:space="preserve"> experience to work with a team where members were even in different parts of the world and from different time zone. This assignment has given us an </w:t>
-      </w:r>
-      <w:proofErr w:type="spellStart"/>
-      <w:r>
-        <w:rPr>
-          <w:rFonts w:ascii="Calibri" w:eastAsia="Calibri" w:hAnsi="Calibri" w:cs="Calibri"/>
-          <w:color w:val="000000"/>
-          <w:sz w:val="24"/>
-        </w:rPr>
-        <w:t>oppertunity</w:t>
-      </w:r>
-      <w:proofErr w:type="spellEnd"/>
-      <w:r>
-        <w:rPr>
-          <w:rFonts w:ascii="Calibri" w:eastAsia="Calibri" w:hAnsi="Calibri" w:cs="Calibri"/>
-          <w:color w:val="000000"/>
-          <w:sz w:val="24"/>
-        </w:rPr>
-        <w:t xml:space="preserve"> to know each more and whenever I ran into some issues my team members were there to help me in </w:t>
-      </w:r>
-      <w:proofErr w:type="spellStart"/>
-      <w:r>
-        <w:rPr>
-          <w:rFonts w:ascii="Calibri" w:eastAsia="Calibri" w:hAnsi="Calibri" w:cs="Calibri"/>
-          <w:color w:val="000000"/>
-          <w:sz w:val="24"/>
-        </w:rPr>
-        <w:t>everypossible</w:t>
-      </w:r>
-      <w:proofErr w:type="spellEnd"/>
-      <w:r>
-        <w:rPr>
-          <w:rFonts w:ascii="Calibri" w:eastAsia="Calibri" w:hAnsi="Calibri" w:cs="Calibri"/>
-          <w:color w:val="000000"/>
-          <w:sz w:val="24"/>
-        </w:rPr>
-        <w:t xml:space="preserve"> way. We have done very well as a team and will be able to achieve more in the coming assignments. I should be </w:t>
-      </w:r>
-      <w:r>
-        <w:rPr>
-          <w:rFonts w:ascii="Calibri" w:eastAsia="Calibri" w:hAnsi="Calibri" w:cs="Calibri"/>
-          <w:color w:val="000000"/>
-          <w:sz w:val="24"/>
-        </w:rPr>
-        <w:lastRenderedPageBreak/>
-        <w:t xml:space="preserve">thankful that </w:t>
-      </w:r>
-      <w:proofErr w:type="spellStart"/>
-      <w:r>
-        <w:rPr>
-          <w:rFonts w:ascii="Calibri" w:eastAsia="Calibri" w:hAnsi="Calibri" w:cs="Calibri"/>
-          <w:color w:val="000000"/>
-          <w:sz w:val="24"/>
-        </w:rPr>
-        <w:t>i</w:t>
-      </w:r>
-      <w:proofErr w:type="spellEnd"/>
-      <w:r>
-        <w:rPr>
-          <w:rFonts w:ascii="Calibri" w:eastAsia="Calibri" w:hAnsi="Calibri" w:cs="Calibri"/>
-          <w:color w:val="000000"/>
-          <w:sz w:val="24"/>
-        </w:rPr>
-        <w:t xml:space="preserve"> am part of such a great team who knows how to handle issues very well and make every member included to contribute their best to achieve team goals. </w:t>
+        <w:t xml:space="preserve">Team work is not very new to me I have worked in team all my life but there I worked mostly with my colleagues and known people. This was a surprise group and obviously surprised me as everyone was very new to each other. We came to start knowing each other very well so quickly. We were lucky to have such a diverse team as everyone is having different skill sets and different age group. Got a first hand experience to work with a team where members were even in different parts of the world and from different time zone. This assignment has given us an oppertunity to know each more and whenever I ran into some issues my team members were there to help me in everypossible way. We have done very well as a team and will be able to achieve more in the coming assignments. I should be thankful that i am part of such a great team who knows how to handle issues very well and make every member included to contribute their best to achieve team goals. </w:t>
       </w:r>
     </w:p>
     <w:p>

</xml_diff>

<commit_message>
Group reflection - Alex Milnes
</commit_message>
<xml_diff>
--- a/other_documents/Group Reflection.docx
+++ b/other_documents/Group Reflection.docx
@@ -191,6 +191,22 @@
       <w:r>
         <w:t>Alex:</w:t>
       </w:r>
+      <w:r>
+        <w:t xml:space="preserve"> When the lectors first indicated that we had to work in groups in assessment 2 and 3, to be honest I was quite worried about it, in my previous professional life I have had major issues when trying to complete a project in the group</w:t>
+      </w:r>
+      <w:r>
+        <w:t xml:space="preserve">, but this experience has been of contrast. The communication and availability of all members has been paramount, the </w:t>
+      </w:r>
+      <w:r>
+        <w:lastRenderedPageBreak/>
+        <w:t xml:space="preserve">willingness to assist and explain tasks with transparency and ease has made the time much easier. I would like to highlight the cooperation and understanding of all members to my situation being based 14 hours behind them and balancing a study-family life. Lachlan took on the role as leader with ownership and accountability, his ability to ensure all members know their task and I never left a meeting not knowing what was excepted of me, and he handled the situation with Glenn and my brief absence with professionalism and calmness, essential traits of a leader. Chris’s efforts with the project has been vital, the late nights he spent fixing bugs and rewording documents made the project </w:t>
+      </w:r>
+      <w:r>
+        <w:t>progress, Chris also took on the responsibility of conducting the interview that weighed heavily on the outcome of the assessment, asked compelling industry relevant questions (which I would suspect other teams did not ask such questions) and  additionally typed up the whole transcript, an monster effort. Ida took on the role with myself as web developer with again ownership and accountability , with myself currently not being as skilled as her in coding, she took the time to even meet with me whilst accommodating my time zone to explain simple tasks and assist when needed. Ashwani also took on every role assigned to him with ownership and accountability, he got the “ball rolling” with his contributions to the group profile and took on extra tasks, and offered myself if I needed help, all whilst completing his own tasks</w:t>
+      </w:r>
+      <w:r>
+        <w:t>. In conclusion this team not has just changed my outlook on group collaboration projects but in group collaboration in general.</w:t>
+      </w:r>
     </w:p>
     <w:p/>
     <w:p>
@@ -201,7 +217,6 @@
     <w:p/>
     <w:p>
       <w:r>
-        <w:lastRenderedPageBreak/>
         <w:t>Ash:</w:t>
       </w:r>
     </w:p>

</xml_diff>